<commit_message>
Added guide to BIND
Added a guide to BIND for doing the caching name server thingy
</commit_message>
<xml_diff>
--- a/exercises/DNS_Sam_Exercise.docx
+++ b/exercises/DNS_Sam_Exercise.docx
@@ -32,19 +32,7 @@
         <w:rPr>
           <w:lang w:val="en-US"/>
         </w:rPr>
-        <w:t>In Linux, run the commands hostname and nm-tool and investigate the output.</w:t>
-      </w:r>
-      <w:r>
-        <w:rPr>
-          <w:lang w:val="en-US"/>
-        </w:rPr>
-        <w:t xml:space="preserve"> </w:t>
-      </w:r>
-      <w:r>
-        <w:rPr>
-          <w:lang w:val="en-US"/>
-        </w:rPr>
-        <w:t xml:space="preserve">In Windows, run the command </w:t>
+        <w:t xml:space="preserve">In Linux, run the commands hostname and nm-tool and investigate the output. In Windows, run the command </w:t>
       </w:r>
       <w:proofErr w:type="spellStart"/>
       <w:r>
@@ -587,27 +575,7 @@
           <w:szCs w:val="26"/>
           <w:lang w:val="en-US"/>
         </w:rPr>
-        <w:t>TLD stands for “Top Level Domain”. TLD is like .com (dot com).</w:t>
-      </w:r>
-      <w:r>
-        <w:rPr>
-          <w:rFonts w:ascii="Times" w:hAnsi="Times" w:cs="Times"/>
-          <w:b/>
-          <w:sz w:val="26"/>
-          <w:szCs w:val="26"/>
-          <w:lang w:val="en-US"/>
-        </w:rPr>
-        <w:t xml:space="preserve"> </w:t>
-      </w:r>
-      <w:r>
-        <w:rPr>
-          <w:rFonts w:ascii="Times" w:hAnsi="Times" w:cs="Times"/>
-          <w:b/>
-          <w:sz w:val="26"/>
-          <w:szCs w:val="26"/>
-          <w:lang w:val="en-US"/>
-        </w:rPr>
-        <w:t xml:space="preserve">The TLD names </w:t>
+        <w:t xml:space="preserve">TLD stands for “Top Level Domain”. TLD is like .com (dot com). The TLD names </w:t>
       </w:r>
       <w:proofErr w:type="gramStart"/>
       <w:r>
@@ -989,8 +957,6 @@
         </w:rPr>
         <w:t xml:space="preserve"> resource records in the zone file (RRSIGs). </w:t>
       </w:r>
-      <w:bookmarkStart w:id="0" w:name="_GoBack"/>
-      <w:bookmarkEnd w:id="0"/>
     </w:p>
     <w:p>
       <w:pPr>
@@ -1087,6 +1053,68 @@
         </w:rPr>
         <w:t>Configure a caching name server and forwarder</w:t>
       </w:r>
+      <w:r>
+        <w:rPr>
+          <w:lang w:val="en-US"/>
+        </w:rPr>
+        <w:t>.</w:t>
+      </w:r>
+      <w:r>
+        <w:rPr>
+          <w:lang w:val="en-US"/>
+        </w:rPr>
+        <w:t xml:space="preserve"> </w:t>
+      </w:r>
+      <w:r>
+        <w:rPr>
+          <w:b/>
+          <w:lang w:val="en-US"/>
+        </w:rPr>
+        <w:t>“</w:t>
+      </w:r>
+      <w:r>
+        <w:rPr>
+          <w:b/>
+          <w:color w:val="000000"/>
+          <w:sz w:val="27"/>
+          <w:szCs w:val="27"/>
+          <w:lang w:val="en-US"/>
+        </w:rPr>
+        <w:t>A caching only name server will find the answer to name queries and remember the answer the next time you need it. This will shorten the waiting time the next time significantly, especially if you're on a slow connection.</w:t>
+      </w:r>
+      <w:r>
+        <w:rPr>
+          <w:b/>
+          <w:lang w:val="en-US"/>
+        </w:rPr>
+        <w:t>”</w:t>
+      </w:r>
+      <w:r>
+        <w:rPr>
+          <w:b/>
+          <w:lang w:val="en-US"/>
+        </w:rPr>
+        <w:t xml:space="preserve"> </w:t>
+      </w:r>
+      <w:hyperlink r:id="rId9" w:history="1">
+        <w:r>
+          <w:rPr>
+            <w:rStyle w:val="Hyperlink"/>
+            <w:b/>
+            <w:lang w:val="en-US"/>
+          </w:rPr>
+          <w:t>http://www.tldp.org/HOWTO/DNS-HOWTO-3.html</w:t>
+        </w:r>
+      </w:hyperlink>
+      <w:r>
+        <w:rPr>
+          <w:b/>
+          <w:lang w:val="en-US"/>
+        </w:rPr>
+        <w:t xml:space="preserve"> </w:t>
+      </w:r>
+      <w:bookmarkStart w:id="0" w:name="_GoBack"/>
+      <w:bookmarkEnd w:id="0"/>
     </w:p>
     <w:p>
       <w:pPr>

</xml_diff>